<commit_message>
Final design and main.py push
</commit_message>
<xml_diff>
--- a/final_design.docx
+++ b/final_design.docx
@@ -1,6 +1,6 @@
 
 <file path=word/document.xml><?xml version="1.0" encoding="utf-8"?>
-<w:document xmlns:wpc="http://schemas.microsoft.com/office/word/2010/wordprocessingCanvas" xmlns:cx="http://schemas.microsoft.com/office/drawing/2014/chartex" xmlns:cx1="http://schemas.microsoft.com/office/drawing/2015/9/8/chartex" xmlns:cx2="http://schemas.microsoft.com/office/drawing/2015/10/21/chartex" xmlns:cx3="http://schemas.microsoft.com/office/drawing/2016/5/9/chartex" xmlns:cx4="http://schemas.microsoft.com/office/drawing/2016/5/10/chartex" xmlns:cx5="http://schemas.microsoft.com/office/drawing/2016/5/11/chartex" xmlns:cx6="http://schemas.microsoft.com/office/drawing/2016/5/12/chartex" xmlns:cx7="http://schemas.microsoft.com/office/drawing/2016/5/13/chartex" xmlns:cx8="http://schemas.microsoft.com/office/drawing/2016/5/14/chartex" xmlns:mc="http://schemas.openxmlformats.org/markup-compatibility/2006" xmlns:aink="http://schemas.microsoft.com/office/drawing/2016/ink" xmlns:am3d="http://schemas.microsoft.com/office/drawing/2017/model3d" xmlns:o="urn:schemas-microsoft-com:office:office" xmlns:r="http://schemas.openxmlformats.org/officeDocument/2006/relationships" xmlns:m="http://schemas.openxmlformats.org/officeDocument/2006/math" xmlns:v="urn:schemas-microsoft-com:vml" xmlns:wp14="http://schemas.microsoft.com/office/word/2010/wordprocessingDrawing" xmlns:wp="http://schemas.openxmlformats.org/drawingml/2006/wordprocessingDrawing" xmlns:w10="urn:schemas-microsoft-com:office:word" xmlns:w="http://schemas.openxmlformats.org/wordprocessingml/2006/main" xmlns:w14="http://schemas.microsoft.com/office/word/2010/wordml" xmlns:w15="http://schemas.microsoft.com/office/word/2012/wordml" xmlns:w16cex="http://schemas.microsoft.com/office/word/2018/wordml/cex" xmlns:w16cid="http://schemas.microsoft.com/office/word/2016/wordml/cid" xmlns:w16="http://schemas.microsoft.com/office/word/2018/wordml" xmlns:w16sdtdh="http://schemas.microsoft.com/office/word/2020/wordml/sdtdatahash" xmlns:w16se="http://schemas.microsoft.com/office/word/2015/wordml/symex" xmlns:wpg="http://schemas.microsoft.com/office/word/2010/wordprocessingGroup" xmlns:wpi="http://schemas.microsoft.com/office/word/2010/wordprocessingInk" xmlns:wne="http://schemas.microsoft.com/office/word/2006/wordml" xmlns:wps="http://schemas.microsoft.com/office/word/2010/wordprocessingShape" mc:Ignorable="w14 w15 w16se w16cid w16 w16cex w16sdtdh wp14">
+<w:document xmlns:wpc="http://schemas.microsoft.com/office/word/2010/wordprocessingCanvas" xmlns:cx="http://schemas.microsoft.com/office/drawing/2014/chartex" xmlns:cx1="http://schemas.microsoft.com/office/drawing/2015/9/8/chartex" xmlns:cx2="http://schemas.microsoft.com/office/drawing/2015/10/21/chartex" xmlns:cx3="http://schemas.microsoft.com/office/drawing/2016/5/9/chartex" xmlns:cx4="http://schemas.microsoft.com/office/drawing/2016/5/10/chartex" xmlns:cx5="http://schemas.microsoft.com/office/drawing/2016/5/11/chartex" xmlns:cx6="http://schemas.microsoft.com/office/drawing/2016/5/12/chartex" xmlns:cx7="http://schemas.microsoft.com/office/drawing/2016/5/13/chartex" xmlns:cx8="http://schemas.microsoft.com/office/drawing/2016/5/14/chartex" xmlns:mc="http://schemas.openxmlformats.org/markup-compatibility/2006" xmlns:aink="http://schemas.microsoft.com/office/drawing/2016/ink" xmlns:am3d="http://schemas.microsoft.com/office/drawing/2017/model3d" xmlns:o="urn:schemas-microsoft-com:office:office" xmlns:oel="http://schemas.microsoft.com/office/2019/extlst" xmlns:r="http://schemas.openxmlformats.org/officeDocument/2006/relationships" xmlns:m="http://schemas.openxmlformats.org/officeDocument/2006/math" xmlns:v="urn:schemas-microsoft-com:vml" xmlns:wp14="http://schemas.microsoft.com/office/word/2010/wordprocessingDrawing" xmlns:wp="http://schemas.openxmlformats.org/drawingml/2006/wordprocessingDrawing" xmlns:w10="urn:schemas-microsoft-com:office:word" xmlns:w="http://schemas.openxmlformats.org/wordprocessingml/2006/main" xmlns:w14="http://schemas.microsoft.com/office/word/2010/wordml" xmlns:w15="http://schemas.microsoft.com/office/word/2012/wordml" xmlns:w16cex="http://schemas.microsoft.com/office/word/2018/wordml/cex" xmlns:w16cid="http://schemas.microsoft.com/office/word/2016/wordml/cid" xmlns:w16="http://schemas.microsoft.com/office/word/2018/wordml" xmlns:w16du="http://schemas.microsoft.com/office/word/2023/wordml/word16du" xmlns:w16sdtdh="http://schemas.microsoft.com/office/word/2020/wordml/sdtdatahash" xmlns:w16se="http://schemas.microsoft.com/office/word/2015/wordml/symex" xmlns:wpg="http://schemas.microsoft.com/office/word/2010/wordprocessingGroup" xmlns:wpi="http://schemas.microsoft.com/office/word/2010/wordprocessingInk" xmlns:wne="http://schemas.microsoft.com/office/word/2006/wordml" xmlns:wps="http://schemas.microsoft.com/office/word/2010/wordprocessingShape" mc:Ignorable="w14 w15 w16se w16cid w16 w16cex w16sdtdh w16du wp14">
   <w:body>
     <w:tbl>
       <w:tblPr>
@@ -35,6 +35,14 @@
             <w:pPr>
               <w:cnfStyle w:val="000000100000" w:firstRow="0" w:lastRow="0" w:firstColumn="0" w:lastColumn="0" w:oddVBand="0" w:evenVBand="0" w:oddHBand="1" w:evenHBand="0" w:firstRowFirstColumn="0" w:firstRowLastColumn="0" w:lastRowFirstColumn="0" w:lastRowLastColumn="0"/>
             </w:pPr>
+            <w:r>
+              <w:t xml:space="preserve">Jenna </w:t>
+            </w:r>
+            <w:proofErr w:type="spellStart"/>
+            <w:r>
+              <w:t>Cuti</w:t>
+            </w:r>
+            <w:proofErr w:type="spellEnd"/>
           </w:p>
         </w:tc>
       </w:tr>
@@ -58,6 +66,9 @@
             <w:pPr>
               <w:cnfStyle w:val="000000000000" w:firstRow="0" w:lastRow="0" w:firstColumn="0" w:lastColumn="0" w:oddVBand="0" w:evenVBand="0" w:oddHBand="0" w:evenHBand="0" w:firstRowFirstColumn="0" w:firstRowLastColumn="0" w:lastRowFirstColumn="0" w:lastRowLastColumn="0"/>
             </w:pPr>
+            <w:r>
+              <w:t>1902925</w:t>
+            </w:r>
           </w:p>
         </w:tc>
       </w:tr>
@@ -71,6 +82,529 @@
         <w:t xml:space="preserve">Final design </w:t>
       </w:r>
     </w:p>
+    <w:p>
+      <w:r>
+        <w:rPr>
+          <w:b/>
+          <w:bCs/>
+        </w:rPr>
+        <w:t>I. Start </w:t>
+      </w:r>
+    </w:p>
+    <w:p>
+      <w:pPr>
+        <w:numPr>
+          <w:ilvl w:val="0"/>
+          <w:numId w:val="1"/>
+        </w:numPr>
+      </w:pPr>
+      <w:r>
+        <w:t>Display welcome message.</w:t>
+      </w:r>
+    </w:p>
+    <w:p>
+      <w:pPr>
+        <w:numPr>
+          <w:ilvl w:val="0"/>
+          <w:numId w:val="1"/>
+        </w:numPr>
+      </w:pPr>
+      <w:r>
+        <w:t>Prompt the player for their name.</w:t>
+      </w:r>
+    </w:p>
+    <w:p>
+      <w:r>
+        <w:rPr>
+          <w:b/>
+          <w:bCs/>
+        </w:rPr>
+        <w:t>II. Choosing a Path</w:t>
+      </w:r>
+    </w:p>
+    <w:p>
+      <w:pPr>
+        <w:numPr>
+          <w:ilvl w:val="0"/>
+          <w:numId w:val="2"/>
+        </w:numPr>
+      </w:pPr>
+      <w:r>
+        <w:t>Present three path options (1, 2, or 3).</w:t>
+      </w:r>
+    </w:p>
+    <w:p>
+      <w:pPr>
+        <w:numPr>
+          <w:ilvl w:val="1"/>
+          <w:numId w:val="2"/>
+        </w:numPr>
+      </w:pPr>
+      <w:r>
+        <w:t>Path 1: Easy.</w:t>
+      </w:r>
+    </w:p>
+    <w:p>
+      <w:pPr>
+        <w:numPr>
+          <w:ilvl w:val="1"/>
+          <w:numId w:val="2"/>
+        </w:numPr>
+      </w:pPr>
+      <w:r>
+        <w:t>Path 2: Medium.</w:t>
+      </w:r>
+    </w:p>
+    <w:p>
+      <w:pPr>
+        <w:numPr>
+          <w:ilvl w:val="1"/>
+          <w:numId w:val="2"/>
+        </w:numPr>
+      </w:pPr>
+      <w:r>
+        <w:t>Path 3: Hard.</w:t>
+      </w:r>
+    </w:p>
+    <w:p>
+      <w:pPr>
+        <w:numPr>
+          <w:ilvl w:val="0"/>
+          <w:numId w:val="2"/>
+        </w:numPr>
+      </w:pPr>
+      <w:r>
+        <w:t>Ask the player to choose a path.</w:t>
+      </w:r>
+    </w:p>
+    <w:p>
+      <w:pPr>
+        <w:numPr>
+          <w:ilvl w:val="0"/>
+          <w:numId w:val="2"/>
+        </w:numPr>
+      </w:pPr>
+      <w:r>
+        <w:t>Based on the player’s choice:</w:t>
+      </w:r>
+    </w:p>
+    <w:p>
+      <w:pPr>
+        <w:numPr>
+          <w:ilvl w:val="1"/>
+          <w:numId w:val="2"/>
+        </w:numPr>
+      </w:pPr>
+      <w:r>
+        <w:t>If path 1: Display an easy scenario with no monsters.</w:t>
+      </w:r>
+    </w:p>
+    <w:p>
+      <w:pPr>
+        <w:numPr>
+          <w:ilvl w:val="1"/>
+          <w:numId w:val="2"/>
+        </w:numPr>
+      </w:pPr>
+      <w:r>
+        <w:t>If path 2: Display medium difficulty scenario with no monsters.</w:t>
+      </w:r>
+    </w:p>
+    <w:p>
+      <w:pPr>
+        <w:numPr>
+          <w:ilvl w:val="1"/>
+          <w:numId w:val="2"/>
+        </w:numPr>
+      </w:pPr>
+      <w:r>
+        <w:t>If path 3: Display a hard scenario where there are monsters.</w:t>
+      </w:r>
+    </w:p>
+    <w:p>
+      <w:r>
+        <w:rPr>
+          <w:b/>
+          <w:bCs/>
+        </w:rPr>
+        <w:t>III. Cross the river </w:t>
+      </w:r>
+    </w:p>
+    <w:p>
+      <w:pPr>
+        <w:numPr>
+          <w:ilvl w:val="0"/>
+          <w:numId w:val="3"/>
+        </w:numPr>
+      </w:pPr>
+      <w:r>
+        <w:t>Present a river that blocks the player's path.</w:t>
+      </w:r>
+    </w:p>
+    <w:p>
+      <w:pPr>
+        <w:numPr>
+          <w:ilvl w:val="0"/>
+          <w:numId w:val="3"/>
+        </w:numPr>
+      </w:pPr>
+      <w:r>
+        <w:t>Ask for the depth of the river.</w:t>
+      </w:r>
+    </w:p>
+    <w:p>
+      <w:pPr>
+        <w:numPr>
+          <w:ilvl w:val="0"/>
+          <w:numId w:val="3"/>
+        </w:numPr>
+      </w:pPr>
+      <w:r>
+        <w:t>Depending on the depth of the river:</w:t>
+      </w:r>
+    </w:p>
+    <w:p>
+      <w:pPr>
+        <w:numPr>
+          <w:ilvl w:val="1"/>
+          <w:numId w:val="3"/>
+        </w:numPr>
+      </w:pPr>
+      <w:r>
+        <w:t>If river depth is shallow (≤ 2.0), the player crosses safely.</w:t>
+      </w:r>
+    </w:p>
+    <w:p>
+      <w:pPr>
+        <w:numPr>
+          <w:ilvl w:val="1"/>
+          <w:numId w:val="3"/>
+        </w:numPr>
+      </w:pPr>
+      <w:r>
+        <w:t>If river depth is moderate (2.1 – 4.0), the player needs to find or build a raft.</w:t>
+      </w:r>
+    </w:p>
+    <w:p>
+      <w:pPr>
+        <w:numPr>
+          <w:ilvl w:val="1"/>
+          <w:numId w:val="3"/>
+        </w:numPr>
+      </w:pPr>
+      <w:r>
+        <w:t>If river depth is deep (&gt; 4.0), the player must find another way around.</w:t>
+      </w:r>
+    </w:p>
+    <w:p>
+      <w:r>
+        <w:rPr>
+          <w:b/>
+          <w:bCs/>
+        </w:rPr>
+        <w:t>IV. Monsters </w:t>
+      </w:r>
+    </w:p>
+    <w:p>
+      <w:pPr>
+        <w:numPr>
+          <w:ilvl w:val="0"/>
+          <w:numId w:val="4"/>
+        </w:numPr>
+      </w:pPr>
+      <w:r>
+        <w:t>The player encounters a monster.</w:t>
+      </w:r>
+    </w:p>
+    <w:p>
+      <w:pPr>
+        <w:numPr>
+          <w:ilvl w:val="0"/>
+          <w:numId w:val="4"/>
+        </w:numPr>
+      </w:pPr>
+      <w:r>
+        <w:t>Ask the player to choose between fighting or running away (string input: "fight" or "run").</w:t>
+      </w:r>
+    </w:p>
+    <w:p>
+      <w:pPr>
+        <w:numPr>
+          <w:ilvl w:val="0"/>
+          <w:numId w:val="4"/>
+        </w:numPr>
+      </w:pPr>
+      <w:r>
+        <w:t>Based on the player's choice:</w:t>
+      </w:r>
+    </w:p>
+    <w:p>
+      <w:pPr>
+        <w:numPr>
+          <w:ilvl w:val="1"/>
+          <w:numId w:val="4"/>
+        </w:numPr>
+      </w:pPr>
+      <w:r>
+        <w:t>If "fight": Begin a combat sequence.</w:t>
+      </w:r>
+    </w:p>
+    <w:p>
+      <w:pPr>
+        <w:numPr>
+          <w:ilvl w:val="1"/>
+          <w:numId w:val="4"/>
+        </w:numPr>
+      </w:pPr>
+      <w:r>
+        <w:t>If "run": The player runs away</w:t>
+      </w:r>
+    </w:p>
+    <w:p>
+      <w:r>
+        <w:rPr>
+          <w:b/>
+          <w:bCs/>
+        </w:rPr>
+        <w:t>VI. Treasure Chest</w:t>
+      </w:r>
+    </w:p>
+    <w:p>
+      <w:pPr>
+        <w:numPr>
+          <w:ilvl w:val="0"/>
+          <w:numId w:val="5"/>
+        </w:numPr>
+      </w:pPr>
+      <w:r>
+        <w:t>The player finds a treasure chest.</w:t>
+      </w:r>
+    </w:p>
+    <w:p>
+      <w:pPr>
+        <w:numPr>
+          <w:ilvl w:val="0"/>
+          <w:numId w:val="5"/>
+        </w:numPr>
+      </w:pPr>
+      <w:r>
+        <w:t>Ask the player to guess a number (integer input).</w:t>
+      </w:r>
+    </w:p>
+    <w:p>
+      <w:pPr>
+        <w:numPr>
+          <w:ilvl w:val="0"/>
+          <w:numId w:val="5"/>
+        </w:numPr>
+      </w:pPr>
+      <w:r>
+        <w:t>Depending on the player's number:</w:t>
+      </w:r>
+    </w:p>
+    <w:p>
+      <w:pPr>
+        <w:numPr>
+          <w:ilvl w:val="1"/>
+          <w:numId w:val="5"/>
+        </w:numPr>
+      </w:pPr>
+      <w:r>
+        <w:t>If number &lt; 5: Give a small reward (iron).</w:t>
+      </w:r>
+    </w:p>
+    <w:p>
+      <w:pPr>
+        <w:numPr>
+          <w:ilvl w:val="1"/>
+          <w:numId w:val="5"/>
+        </w:numPr>
+      </w:pPr>
+      <w:r>
+        <w:t>If the number is between 5 and 10: Give a medium reward (gold).</w:t>
+      </w:r>
+    </w:p>
+    <w:p>
+      <w:pPr>
+        <w:numPr>
+          <w:ilvl w:val="1"/>
+          <w:numId w:val="5"/>
+        </w:numPr>
+      </w:pPr>
+      <w:r>
+        <w:t>If number &gt; 10: Give a large reward (diamond).</w:t>
+      </w:r>
+    </w:p>
+    <w:p/>
+    <w:p>
+      <w:r>
+        <w:rPr>
+          <w:b/>
+          <w:bCs/>
+        </w:rPr>
+        <w:t>VIII. String-Based Decision (Choosing Door Colors)</w:t>
+      </w:r>
+    </w:p>
+    <w:p>
+      <w:pPr>
+        <w:numPr>
+          <w:ilvl w:val="0"/>
+          <w:numId w:val="6"/>
+        </w:numPr>
+      </w:pPr>
+      <w:r>
+        <w:t>The player chooses what activity to do next.</w:t>
+      </w:r>
+    </w:p>
+    <w:p>
+      <w:pPr>
+        <w:numPr>
+          <w:ilvl w:val="0"/>
+          <w:numId w:val="6"/>
+        </w:numPr>
+      </w:pPr>
+      <w:r>
+        <w:t>Ask the player to choose between (string input: "mining", "hunting", or "fishing").</w:t>
+      </w:r>
+    </w:p>
+    <w:p>
+      <w:pPr>
+        <w:numPr>
+          <w:ilvl w:val="0"/>
+          <w:numId w:val="6"/>
+        </w:numPr>
+      </w:pPr>
+      <w:r>
+        <w:lastRenderedPageBreak/>
+        <w:t>Based on the player's color choice:</w:t>
+      </w:r>
+    </w:p>
+    <w:p>
+      <w:pPr>
+        <w:numPr>
+          <w:ilvl w:val="1"/>
+          <w:numId w:val="6"/>
+        </w:numPr>
+      </w:pPr>
+      <w:r>
+        <w:t>If "mining": They collect 10 gold</w:t>
+      </w:r>
+    </w:p>
+    <w:p>
+      <w:pPr>
+        <w:numPr>
+          <w:ilvl w:val="1"/>
+          <w:numId w:val="6"/>
+        </w:numPr>
+      </w:pPr>
+      <w:r>
+        <w:t>If "hunting": They collect 5 steaks.</w:t>
+      </w:r>
+    </w:p>
+    <w:p>
+      <w:pPr>
+        <w:numPr>
+          <w:ilvl w:val="1"/>
+          <w:numId w:val="6"/>
+        </w:numPr>
+      </w:pPr>
+      <w:r>
+        <w:t>If "fishing": They collect 5 raw salmon.</w:t>
+      </w:r>
+    </w:p>
+    <w:p>
+      <w:r>
+        <w:rPr>
+          <w:b/>
+          <w:bCs/>
+        </w:rPr>
+        <w:t>IX. Use Player’s Name in Output</w:t>
+      </w:r>
+    </w:p>
+    <w:p>
+      <w:pPr>
+        <w:numPr>
+          <w:ilvl w:val="0"/>
+          <w:numId w:val="7"/>
+        </w:numPr>
+      </w:pPr>
+      <w:r>
+        <w:t>Throughout the game, refer to the player by name for personalization.</w:t>
+      </w:r>
+    </w:p>
+    <w:p>
+      <w:pPr>
+        <w:numPr>
+          <w:ilvl w:val="0"/>
+          <w:numId w:val="7"/>
+        </w:numPr>
+      </w:pPr>
+      <w:r>
+        <w:t xml:space="preserve">Example: After a victory in combat, say: “Well done, [name]! You </w:t>
+      </w:r>
+      <w:proofErr w:type="gramStart"/>
+      <w:r>
+        <w:t>won!.</w:t>
+      </w:r>
+      <w:proofErr w:type="gramEnd"/>
+      <w:r>
+        <w:t>”</w:t>
+      </w:r>
+    </w:p>
+    <w:p>
+      <w:r>
+        <w:rPr>
+          <w:b/>
+          <w:bCs/>
+        </w:rPr>
+        <w:t>XI. End Game</w:t>
+      </w:r>
+    </w:p>
+    <w:p>
+      <w:pPr>
+        <w:numPr>
+          <w:ilvl w:val="0"/>
+          <w:numId w:val="8"/>
+        </w:numPr>
+      </w:pPr>
+      <w:r>
+        <w:t>Based on the player’s decisions, display a victory or failure message:</w:t>
+      </w:r>
+    </w:p>
+    <w:p>
+      <w:pPr>
+        <w:numPr>
+          <w:ilvl w:val="1"/>
+          <w:numId w:val="8"/>
+        </w:numPr>
+      </w:pPr>
+      <w:r>
+        <w:t>If they survive, congratulate them: “Congratulations, [name], you have won!”</w:t>
+      </w:r>
+    </w:p>
+    <w:p>
+      <w:pPr>
+        <w:numPr>
+          <w:ilvl w:val="1"/>
+          <w:numId w:val="8"/>
+        </w:numPr>
+      </w:pPr>
+      <w:r>
+        <w:t>If they fail, display a failure message.</w:t>
+      </w:r>
+    </w:p>
+    <w:p>
+      <w:pPr>
+        <w:numPr>
+          <w:ilvl w:val="0"/>
+          <w:numId w:val="8"/>
+        </w:numPr>
+      </w:pPr>
+      <w:r>
+        <w:t>Offer the player the option to play again or quit the game.</w:t>
+      </w:r>
+    </w:p>
+    <w:p/>
     <w:p/>
     <w:sectPr>
       <w:pgSz w:w="12240" w:h="15840"/>
@@ -82,8 +616,965 @@
 </w:document>
 </file>
 
+<file path=word/numbering.xml><?xml version="1.0" encoding="utf-8"?>
+<w:numbering xmlns:wpc="http://schemas.microsoft.com/office/word/2010/wordprocessingCanvas" xmlns:cx="http://schemas.microsoft.com/office/drawing/2014/chartex" xmlns:cx1="http://schemas.microsoft.com/office/drawing/2015/9/8/chartex" xmlns:cx2="http://schemas.microsoft.com/office/drawing/2015/10/21/chartex" xmlns:cx3="http://schemas.microsoft.com/office/drawing/2016/5/9/chartex" xmlns:cx4="http://schemas.microsoft.com/office/drawing/2016/5/10/chartex" xmlns:cx5="http://schemas.microsoft.com/office/drawing/2016/5/11/chartex" xmlns:cx6="http://schemas.microsoft.com/office/drawing/2016/5/12/chartex" xmlns:cx7="http://schemas.microsoft.com/office/drawing/2016/5/13/chartex" xmlns:cx8="http://schemas.microsoft.com/office/drawing/2016/5/14/chartex" xmlns:mc="http://schemas.openxmlformats.org/markup-compatibility/2006" xmlns:aink="http://schemas.microsoft.com/office/drawing/2016/ink" xmlns:am3d="http://schemas.microsoft.com/office/drawing/2017/model3d" xmlns:o="urn:schemas-microsoft-com:office:office" xmlns:oel="http://schemas.microsoft.com/office/2019/extlst" xmlns:r="http://schemas.openxmlformats.org/officeDocument/2006/relationships" xmlns:m="http://schemas.openxmlformats.org/officeDocument/2006/math" xmlns:v="urn:schemas-microsoft-com:vml" xmlns:wp14="http://schemas.microsoft.com/office/word/2010/wordprocessingDrawing" xmlns:wp="http://schemas.openxmlformats.org/drawingml/2006/wordprocessingDrawing" xmlns:w10="urn:schemas-microsoft-com:office:word" xmlns:w="http://schemas.openxmlformats.org/wordprocessingml/2006/main" xmlns:w14="http://schemas.microsoft.com/office/word/2010/wordml" xmlns:w15="http://schemas.microsoft.com/office/word/2012/wordml" xmlns:w16cex="http://schemas.microsoft.com/office/word/2018/wordml/cex" xmlns:w16cid="http://schemas.microsoft.com/office/word/2016/wordml/cid" xmlns:w16="http://schemas.microsoft.com/office/word/2018/wordml" xmlns:w16du="http://schemas.microsoft.com/office/word/2023/wordml/word16du" xmlns:w16sdtdh="http://schemas.microsoft.com/office/word/2020/wordml/sdtdatahash" xmlns:w16se="http://schemas.microsoft.com/office/word/2015/wordml/symex" xmlns:wpg="http://schemas.microsoft.com/office/word/2010/wordprocessingGroup" xmlns:wpi="http://schemas.microsoft.com/office/word/2010/wordprocessingInk" xmlns:wne="http://schemas.microsoft.com/office/word/2006/wordml" xmlns:wps="http://schemas.microsoft.com/office/word/2010/wordprocessingShape" mc:Ignorable="w14 w15 w16se w16cid w16 w16cex w16sdtdh w16du wp14">
+  <w:abstractNum w:abstractNumId="0" w15:restartNumberingAfterBreak="0">
+    <w:nsid w:val="05EC606D"/>
+    <w:multiLevelType w:val="multilevel"/>
+    <w:tmpl w:val="F6386856"/>
+    <w:lvl w:ilvl="0">
+      <w:start w:val="1"/>
+      <w:numFmt w:val="decimal"/>
+      <w:lvlText w:val="%1."/>
+      <w:lvlJc w:val="left"/>
+      <w:pPr>
+        <w:tabs>
+          <w:tab w:val="num" w:pos="720"/>
+        </w:tabs>
+        <w:ind w:left="720" w:hanging="360"/>
+      </w:pPr>
+    </w:lvl>
+    <w:lvl w:ilvl="1">
+      <w:start w:val="1"/>
+      <w:numFmt w:val="bullet"/>
+      <w:lvlText w:val="o"/>
+      <w:lvlJc w:val="left"/>
+      <w:pPr>
+        <w:tabs>
+          <w:tab w:val="num" w:pos="1440"/>
+        </w:tabs>
+        <w:ind w:left="1440" w:hanging="360"/>
+      </w:pPr>
+      <w:rPr>
+        <w:rFonts w:ascii="Courier New" w:hAnsi="Courier New" w:hint="default"/>
+        <w:sz w:val="20"/>
+      </w:rPr>
+    </w:lvl>
+    <w:lvl w:ilvl="2" w:tentative="1">
+      <w:start w:val="1"/>
+      <w:numFmt w:val="decimal"/>
+      <w:lvlText w:val="%3."/>
+      <w:lvlJc w:val="left"/>
+      <w:pPr>
+        <w:tabs>
+          <w:tab w:val="num" w:pos="2160"/>
+        </w:tabs>
+        <w:ind w:left="2160" w:hanging="360"/>
+      </w:pPr>
+    </w:lvl>
+    <w:lvl w:ilvl="3" w:tentative="1">
+      <w:start w:val="1"/>
+      <w:numFmt w:val="decimal"/>
+      <w:lvlText w:val="%4."/>
+      <w:lvlJc w:val="left"/>
+      <w:pPr>
+        <w:tabs>
+          <w:tab w:val="num" w:pos="2880"/>
+        </w:tabs>
+        <w:ind w:left="2880" w:hanging="360"/>
+      </w:pPr>
+    </w:lvl>
+    <w:lvl w:ilvl="4" w:tentative="1">
+      <w:start w:val="1"/>
+      <w:numFmt w:val="decimal"/>
+      <w:lvlText w:val="%5."/>
+      <w:lvlJc w:val="left"/>
+      <w:pPr>
+        <w:tabs>
+          <w:tab w:val="num" w:pos="3600"/>
+        </w:tabs>
+        <w:ind w:left="3600" w:hanging="360"/>
+      </w:pPr>
+    </w:lvl>
+    <w:lvl w:ilvl="5" w:tentative="1">
+      <w:start w:val="1"/>
+      <w:numFmt w:val="decimal"/>
+      <w:lvlText w:val="%6."/>
+      <w:lvlJc w:val="left"/>
+      <w:pPr>
+        <w:tabs>
+          <w:tab w:val="num" w:pos="4320"/>
+        </w:tabs>
+        <w:ind w:left="4320" w:hanging="360"/>
+      </w:pPr>
+    </w:lvl>
+    <w:lvl w:ilvl="6" w:tentative="1">
+      <w:start w:val="1"/>
+      <w:numFmt w:val="decimal"/>
+      <w:lvlText w:val="%7."/>
+      <w:lvlJc w:val="left"/>
+      <w:pPr>
+        <w:tabs>
+          <w:tab w:val="num" w:pos="5040"/>
+        </w:tabs>
+        <w:ind w:left="5040" w:hanging="360"/>
+      </w:pPr>
+    </w:lvl>
+    <w:lvl w:ilvl="7" w:tentative="1">
+      <w:start w:val="1"/>
+      <w:numFmt w:val="decimal"/>
+      <w:lvlText w:val="%8."/>
+      <w:lvlJc w:val="left"/>
+      <w:pPr>
+        <w:tabs>
+          <w:tab w:val="num" w:pos="5760"/>
+        </w:tabs>
+        <w:ind w:left="5760" w:hanging="360"/>
+      </w:pPr>
+    </w:lvl>
+    <w:lvl w:ilvl="8" w:tentative="1">
+      <w:start w:val="1"/>
+      <w:numFmt w:val="decimal"/>
+      <w:lvlText w:val="%9."/>
+      <w:lvlJc w:val="left"/>
+      <w:pPr>
+        <w:tabs>
+          <w:tab w:val="num" w:pos="6480"/>
+        </w:tabs>
+        <w:ind w:left="6480" w:hanging="360"/>
+      </w:pPr>
+    </w:lvl>
+  </w:abstractNum>
+  <w:abstractNum w:abstractNumId="1" w15:restartNumberingAfterBreak="0">
+    <w:nsid w:val="0B6B2912"/>
+    <w:multiLevelType w:val="multilevel"/>
+    <w:tmpl w:val="81609D3E"/>
+    <w:lvl w:ilvl="0">
+      <w:start w:val="1"/>
+      <w:numFmt w:val="decimal"/>
+      <w:lvlText w:val="%1."/>
+      <w:lvlJc w:val="left"/>
+      <w:pPr>
+        <w:tabs>
+          <w:tab w:val="num" w:pos="720"/>
+        </w:tabs>
+        <w:ind w:left="720" w:hanging="360"/>
+      </w:pPr>
+    </w:lvl>
+    <w:lvl w:ilvl="1">
+      <w:start w:val="1"/>
+      <w:numFmt w:val="bullet"/>
+      <w:lvlText w:val="o"/>
+      <w:lvlJc w:val="left"/>
+      <w:pPr>
+        <w:tabs>
+          <w:tab w:val="num" w:pos="1440"/>
+        </w:tabs>
+        <w:ind w:left="1440" w:hanging="360"/>
+      </w:pPr>
+      <w:rPr>
+        <w:rFonts w:ascii="Courier New" w:hAnsi="Courier New" w:hint="default"/>
+        <w:sz w:val="20"/>
+      </w:rPr>
+    </w:lvl>
+    <w:lvl w:ilvl="2" w:tentative="1">
+      <w:start w:val="1"/>
+      <w:numFmt w:val="decimal"/>
+      <w:lvlText w:val="%3."/>
+      <w:lvlJc w:val="left"/>
+      <w:pPr>
+        <w:tabs>
+          <w:tab w:val="num" w:pos="2160"/>
+        </w:tabs>
+        <w:ind w:left="2160" w:hanging="360"/>
+      </w:pPr>
+    </w:lvl>
+    <w:lvl w:ilvl="3" w:tentative="1">
+      <w:start w:val="1"/>
+      <w:numFmt w:val="decimal"/>
+      <w:lvlText w:val="%4."/>
+      <w:lvlJc w:val="left"/>
+      <w:pPr>
+        <w:tabs>
+          <w:tab w:val="num" w:pos="2880"/>
+        </w:tabs>
+        <w:ind w:left="2880" w:hanging="360"/>
+      </w:pPr>
+    </w:lvl>
+    <w:lvl w:ilvl="4" w:tentative="1">
+      <w:start w:val="1"/>
+      <w:numFmt w:val="decimal"/>
+      <w:lvlText w:val="%5."/>
+      <w:lvlJc w:val="left"/>
+      <w:pPr>
+        <w:tabs>
+          <w:tab w:val="num" w:pos="3600"/>
+        </w:tabs>
+        <w:ind w:left="3600" w:hanging="360"/>
+      </w:pPr>
+    </w:lvl>
+    <w:lvl w:ilvl="5" w:tentative="1">
+      <w:start w:val="1"/>
+      <w:numFmt w:val="decimal"/>
+      <w:lvlText w:val="%6."/>
+      <w:lvlJc w:val="left"/>
+      <w:pPr>
+        <w:tabs>
+          <w:tab w:val="num" w:pos="4320"/>
+        </w:tabs>
+        <w:ind w:left="4320" w:hanging="360"/>
+      </w:pPr>
+    </w:lvl>
+    <w:lvl w:ilvl="6" w:tentative="1">
+      <w:start w:val="1"/>
+      <w:numFmt w:val="decimal"/>
+      <w:lvlText w:val="%7."/>
+      <w:lvlJc w:val="left"/>
+      <w:pPr>
+        <w:tabs>
+          <w:tab w:val="num" w:pos="5040"/>
+        </w:tabs>
+        <w:ind w:left="5040" w:hanging="360"/>
+      </w:pPr>
+    </w:lvl>
+    <w:lvl w:ilvl="7" w:tentative="1">
+      <w:start w:val="1"/>
+      <w:numFmt w:val="decimal"/>
+      <w:lvlText w:val="%8."/>
+      <w:lvlJc w:val="left"/>
+      <w:pPr>
+        <w:tabs>
+          <w:tab w:val="num" w:pos="5760"/>
+        </w:tabs>
+        <w:ind w:left="5760" w:hanging="360"/>
+      </w:pPr>
+    </w:lvl>
+    <w:lvl w:ilvl="8" w:tentative="1">
+      <w:start w:val="1"/>
+      <w:numFmt w:val="decimal"/>
+      <w:lvlText w:val="%9."/>
+      <w:lvlJc w:val="left"/>
+      <w:pPr>
+        <w:tabs>
+          <w:tab w:val="num" w:pos="6480"/>
+        </w:tabs>
+        <w:ind w:left="6480" w:hanging="360"/>
+      </w:pPr>
+    </w:lvl>
+  </w:abstractNum>
+  <w:abstractNum w:abstractNumId="2" w15:restartNumberingAfterBreak="0">
+    <w:nsid w:val="1C232F20"/>
+    <w:multiLevelType w:val="multilevel"/>
+    <w:tmpl w:val="33E42708"/>
+    <w:lvl w:ilvl="0">
+      <w:start w:val="1"/>
+      <w:numFmt w:val="decimal"/>
+      <w:lvlText w:val="%1."/>
+      <w:lvlJc w:val="left"/>
+      <w:pPr>
+        <w:tabs>
+          <w:tab w:val="num" w:pos="720"/>
+        </w:tabs>
+        <w:ind w:left="720" w:hanging="360"/>
+      </w:pPr>
+    </w:lvl>
+    <w:lvl w:ilvl="1">
+      <w:start w:val="1"/>
+      <w:numFmt w:val="bullet"/>
+      <w:lvlText w:val="o"/>
+      <w:lvlJc w:val="left"/>
+      <w:pPr>
+        <w:tabs>
+          <w:tab w:val="num" w:pos="1440"/>
+        </w:tabs>
+        <w:ind w:left="1440" w:hanging="360"/>
+      </w:pPr>
+      <w:rPr>
+        <w:rFonts w:ascii="Courier New" w:hAnsi="Courier New" w:hint="default"/>
+        <w:sz w:val="20"/>
+      </w:rPr>
+    </w:lvl>
+    <w:lvl w:ilvl="2" w:tentative="1">
+      <w:start w:val="1"/>
+      <w:numFmt w:val="decimal"/>
+      <w:lvlText w:val="%3."/>
+      <w:lvlJc w:val="left"/>
+      <w:pPr>
+        <w:tabs>
+          <w:tab w:val="num" w:pos="2160"/>
+        </w:tabs>
+        <w:ind w:left="2160" w:hanging="360"/>
+      </w:pPr>
+    </w:lvl>
+    <w:lvl w:ilvl="3" w:tentative="1">
+      <w:start w:val="1"/>
+      <w:numFmt w:val="decimal"/>
+      <w:lvlText w:val="%4."/>
+      <w:lvlJc w:val="left"/>
+      <w:pPr>
+        <w:tabs>
+          <w:tab w:val="num" w:pos="2880"/>
+        </w:tabs>
+        <w:ind w:left="2880" w:hanging="360"/>
+      </w:pPr>
+    </w:lvl>
+    <w:lvl w:ilvl="4" w:tentative="1">
+      <w:start w:val="1"/>
+      <w:numFmt w:val="decimal"/>
+      <w:lvlText w:val="%5."/>
+      <w:lvlJc w:val="left"/>
+      <w:pPr>
+        <w:tabs>
+          <w:tab w:val="num" w:pos="3600"/>
+        </w:tabs>
+        <w:ind w:left="3600" w:hanging="360"/>
+      </w:pPr>
+    </w:lvl>
+    <w:lvl w:ilvl="5" w:tentative="1">
+      <w:start w:val="1"/>
+      <w:numFmt w:val="decimal"/>
+      <w:lvlText w:val="%6."/>
+      <w:lvlJc w:val="left"/>
+      <w:pPr>
+        <w:tabs>
+          <w:tab w:val="num" w:pos="4320"/>
+        </w:tabs>
+        <w:ind w:left="4320" w:hanging="360"/>
+      </w:pPr>
+    </w:lvl>
+    <w:lvl w:ilvl="6" w:tentative="1">
+      <w:start w:val="1"/>
+      <w:numFmt w:val="decimal"/>
+      <w:lvlText w:val="%7."/>
+      <w:lvlJc w:val="left"/>
+      <w:pPr>
+        <w:tabs>
+          <w:tab w:val="num" w:pos="5040"/>
+        </w:tabs>
+        <w:ind w:left="5040" w:hanging="360"/>
+      </w:pPr>
+    </w:lvl>
+    <w:lvl w:ilvl="7" w:tentative="1">
+      <w:start w:val="1"/>
+      <w:numFmt w:val="decimal"/>
+      <w:lvlText w:val="%8."/>
+      <w:lvlJc w:val="left"/>
+      <w:pPr>
+        <w:tabs>
+          <w:tab w:val="num" w:pos="5760"/>
+        </w:tabs>
+        <w:ind w:left="5760" w:hanging="360"/>
+      </w:pPr>
+    </w:lvl>
+    <w:lvl w:ilvl="8" w:tentative="1">
+      <w:start w:val="1"/>
+      <w:numFmt w:val="decimal"/>
+      <w:lvlText w:val="%9."/>
+      <w:lvlJc w:val="left"/>
+      <w:pPr>
+        <w:tabs>
+          <w:tab w:val="num" w:pos="6480"/>
+        </w:tabs>
+        <w:ind w:left="6480" w:hanging="360"/>
+      </w:pPr>
+    </w:lvl>
+  </w:abstractNum>
+  <w:abstractNum w:abstractNumId="3" w15:restartNumberingAfterBreak="0">
+    <w:nsid w:val="2E941E7A"/>
+    <w:multiLevelType w:val="multilevel"/>
+    <w:tmpl w:val="D7BE0CC2"/>
+    <w:lvl w:ilvl="0">
+      <w:start w:val="1"/>
+      <w:numFmt w:val="decimal"/>
+      <w:lvlText w:val="%1."/>
+      <w:lvlJc w:val="left"/>
+      <w:pPr>
+        <w:tabs>
+          <w:tab w:val="num" w:pos="720"/>
+        </w:tabs>
+        <w:ind w:left="720" w:hanging="360"/>
+      </w:pPr>
+    </w:lvl>
+    <w:lvl w:ilvl="1">
+      <w:start w:val="1"/>
+      <w:numFmt w:val="bullet"/>
+      <w:lvlText w:val="o"/>
+      <w:lvlJc w:val="left"/>
+      <w:pPr>
+        <w:tabs>
+          <w:tab w:val="num" w:pos="1440"/>
+        </w:tabs>
+        <w:ind w:left="1440" w:hanging="360"/>
+      </w:pPr>
+      <w:rPr>
+        <w:rFonts w:ascii="Courier New" w:hAnsi="Courier New" w:hint="default"/>
+        <w:sz w:val="20"/>
+      </w:rPr>
+    </w:lvl>
+    <w:lvl w:ilvl="2" w:tentative="1">
+      <w:start w:val="1"/>
+      <w:numFmt w:val="decimal"/>
+      <w:lvlText w:val="%3."/>
+      <w:lvlJc w:val="left"/>
+      <w:pPr>
+        <w:tabs>
+          <w:tab w:val="num" w:pos="2160"/>
+        </w:tabs>
+        <w:ind w:left="2160" w:hanging="360"/>
+      </w:pPr>
+    </w:lvl>
+    <w:lvl w:ilvl="3" w:tentative="1">
+      <w:start w:val="1"/>
+      <w:numFmt w:val="decimal"/>
+      <w:lvlText w:val="%4."/>
+      <w:lvlJc w:val="left"/>
+      <w:pPr>
+        <w:tabs>
+          <w:tab w:val="num" w:pos="2880"/>
+        </w:tabs>
+        <w:ind w:left="2880" w:hanging="360"/>
+      </w:pPr>
+    </w:lvl>
+    <w:lvl w:ilvl="4" w:tentative="1">
+      <w:start w:val="1"/>
+      <w:numFmt w:val="decimal"/>
+      <w:lvlText w:val="%5."/>
+      <w:lvlJc w:val="left"/>
+      <w:pPr>
+        <w:tabs>
+          <w:tab w:val="num" w:pos="3600"/>
+        </w:tabs>
+        <w:ind w:left="3600" w:hanging="360"/>
+      </w:pPr>
+    </w:lvl>
+    <w:lvl w:ilvl="5" w:tentative="1">
+      <w:start w:val="1"/>
+      <w:numFmt w:val="decimal"/>
+      <w:lvlText w:val="%6."/>
+      <w:lvlJc w:val="left"/>
+      <w:pPr>
+        <w:tabs>
+          <w:tab w:val="num" w:pos="4320"/>
+        </w:tabs>
+        <w:ind w:left="4320" w:hanging="360"/>
+      </w:pPr>
+    </w:lvl>
+    <w:lvl w:ilvl="6" w:tentative="1">
+      <w:start w:val="1"/>
+      <w:numFmt w:val="decimal"/>
+      <w:lvlText w:val="%7."/>
+      <w:lvlJc w:val="left"/>
+      <w:pPr>
+        <w:tabs>
+          <w:tab w:val="num" w:pos="5040"/>
+        </w:tabs>
+        <w:ind w:left="5040" w:hanging="360"/>
+      </w:pPr>
+    </w:lvl>
+    <w:lvl w:ilvl="7" w:tentative="1">
+      <w:start w:val="1"/>
+      <w:numFmt w:val="decimal"/>
+      <w:lvlText w:val="%8."/>
+      <w:lvlJc w:val="left"/>
+      <w:pPr>
+        <w:tabs>
+          <w:tab w:val="num" w:pos="5760"/>
+        </w:tabs>
+        <w:ind w:left="5760" w:hanging="360"/>
+      </w:pPr>
+    </w:lvl>
+    <w:lvl w:ilvl="8" w:tentative="1">
+      <w:start w:val="1"/>
+      <w:numFmt w:val="decimal"/>
+      <w:lvlText w:val="%9."/>
+      <w:lvlJc w:val="left"/>
+      <w:pPr>
+        <w:tabs>
+          <w:tab w:val="num" w:pos="6480"/>
+        </w:tabs>
+        <w:ind w:left="6480" w:hanging="360"/>
+      </w:pPr>
+    </w:lvl>
+  </w:abstractNum>
+  <w:abstractNum w:abstractNumId="4" w15:restartNumberingAfterBreak="0">
+    <w:nsid w:val="30321F9C"/>
+    <w:multiLevelType w:val="multilevel"/>
+    <w:tmpl w:val="CA584E74"/>
+    <w:lvl w:ilvl="0">
+      <w:start w:val="1"/>
+      <w:numFmt w:val="decimal"/>
+      <w:lvlText w:val="%1."/>
+      <w:lvlJc w:val="left"/>
+      <w:pPr>
+        <w:tabs>
+          <w:tab w:val="num" w:pos="720"/>
+        </w:tabs>
+        <w:ind w:left="720" w:hanging="360"/>
+      </w:pPr>
+    </w:lvl>
+    <w:lvl w:ilvl="1" w:tentative="1">
+      <w:start w:val="1"/>
+      <w:numFmt w:val="decimal"/>
+      <w:lvlText w:val="%2."/>
+      <w:lvlJc w:val="left"/>
+      <w:pPr>
+        <w:tabs>
+          <w:tab w:val="num" w:pos="1440"/>
+        </w:tabs>
+        <w:ind w:left="1440" w:hanging="360"/>
+      </w:pPr>
+    </w:lvl>
+    <w:lvl w:ilvl="2" w:tentative="1">
+      <w:start w:val="1"/>
+      <w:numFmt w:val="decimal"/>
+      <w:lvlText w:val="%3."/>
+      <w:lvlJc w:val="left"/>
+      <w:pPr>
+        <w:tabs>
+          <w:tab w:val="num" w:pos="2160"/>
+        </w:tabs>
+        <w:ind w:left="2160" w:hanging="360"/>
+      </w:pPr>
+    </w:lvl>
+    <w:lvl w:ilvl="3" w:tentative="1">
+      <w:start w:val="1"/>
+      <w:numFmt w:val="decimal"/>
+      <w:lvlText w:val="%4."/>
+      <w:lvlJc w:val="left"/>
+      <w:pPr>
+        <w:tabs>
+          <w:tab w:val="num" w:pos="2880"/>
+        </w:tabs>
+        <w:ind w:left="2880" w:hanging="360"/>
+      </w:pPr>
+    </w:lvl>
+    <w:lvl w:ilvl="4" w:tentative="1">
+      <w:start w:val="1"/>
+      <w:numFmt w:val="decimal"/>
+      <w:lvlText w:val="%5."/>
+      <w:lvlJc w:val="left"/>
+      <w:pPr>
+        <w:tabs>
+          <w:tab w:val="num" w:pos="3600"/>
+        </w:tabs>
+        <w:ind w:left="3600" w:hanging="360"/>
+      </w:pPr>
+    </w:lvl>
+    <w:lvl w:ilvl="5" w:tentative="1">
+      <w:start w:val="1"/>
+      <w:numFmt w:val="decimal"/>
+      <w:lvlText w:val="%6."/>
+      <w:lvlJc w:val="left"/>
+      <w:pPr>
+        <w:tabs>
+          <w:tab w:val="num" w:pos="4320"/>
+        </w:tabs>
+        <w:ind w:left="4320" w:hanging="360"/>
+      </w:pPr>
+    </w:lvl>
+    <w:lvl w:ilvl="6" w:tentative="1">
+      <w:start w:val="1"/>
+      <w:numFmt w:val="decimal"/>
+      <w:lvlText w:val="%7."/>
+      <w:lvlJc w:val="left"/>
+      <w:pPr>
+        <w:tabs>
+          <w:tab w:val="num" w:pos="5040"/>
+        </w:tabs>
+        <w:ind w:left="5040" w:hanging="360"/>
+      </w:pPr>
+    </w:lvl>
+    <w:lvl w:ilvl="7" w:tentative="1">
+      <w:start w:val="1"/>
+      <w:numFmt w:val="decimal"/>
+      <w:lvlText w:val="%8."/>
+      <w:lvlJc w:val="left"/>
+      <w:pPr>
+        <w:tabs>
+          <w:tab w:val="num" w:pos="5760"/>
+        </w:tabs>
+        <w:ind w:left="5760" w:hanging="360"/>
+      </w:pPr>
+    </w:lvl>
+    <w:lvl w:ilvl="8" w:tentative="1">
+      <w:start w:val="1"/>
+      <w:numFmt w:val="decimal"/>
+      <w:lvlText w:val="%9."/>
+      <w:lvlJc w:val="left"/>
+      <w:pPr>
+        <w:tabs>
+          <w:tab w:val="num" w:pos="6480"/>
+        </w:tabs>
+        <w:ind w:left="6480" w:hanging="360"/>
+      </w:pPr>
+    </w:lvl>
+  </w:abstractNum>
+  <w:abstractNum w:abstractNumId="5" w15:restartNumberingAfterBreak="0">
+    <w:nsid w:val="381B1CFD"/>
+    <w:multiLevelType w:val="multilevel"/>
+    <w:tmpl w:val="C002C0FA"/>
+    <w:lvl w:ilvl="0">
+      <w:start w:val="1"/>
+      <w:numFmt w:val="decimal"/>
+      <w:lvlText w:val="%1."/>
+      <w:lvlJc w:val="left"/>
+      <w:pPr>
+        <w:tabs>
+          <w:tab w:val="num" w:pos="720"/>
+        </w:tabs>
+        <w:ind w:left="720" w:hanging="360"/>
+      </w:pPr>
+    </w:lvl>
+    <w:lvl w:ilvl="1">
+      <w:start w:val="1"/>
+      <w:numFmt w:val="bullet"/>
+      <w:lvlText w:val="o"/>
+      <w:lvlJc w:val="left"/>
+      <w:pPr>
+        <w:tabs>
+          <w:tab w:val="num" w:pos="1440"/>
+        </w:tabs>
+        <w:ind w:left="1440" w:hanging="360"/>
+      </w:pPr>
+      <w:rPr>
+        <w:rFonts w:ascii="Courier New" w:hAnsi="Courier New" w:hint="default"/>
+        <w:sz w:val="20"/>
+      </w:rPr>
+    </w:lvl>
+    <w:lvl w:ilvl="2" w:tentative="1">
+      <w:start w:val="1"/>
+      <w:numFmt w:val="decimal"/>
+      <w:lvlText w:val="%3."/>
+      <w:lvlJc w:val="left"/>
+      <w:pPr>
+        <w:tabs>
+          <w:tab w:val="num" w:pos="2160"/>
+        </w:tabs>
+        <w:ind w:left="2160" w:hanging="360"/>
+      </w:pPr>
+    </w:lvl>
+    <w:lvl w:ilvl="3" w:tentative="1">
+      <w:start w:val="1"/>
+      <w:numFmt w:val="decimal"/>
+      <w:lvlText w:val="%4."/>
+      <w:lvlJc w:val="left"/>
+      <w:pPr>
+        <w:tabs>
+          <w:tab w:val="num" w:pos="2880"/>
+        </w:tabs>
+        <w:ind w:left="2880" w:hanging="360"/>
+      </w:pPr>
+    </w:lvl>
+    <w:lvl w:ilvl="4" w:tentative="1">
+      <w:start w:val="1"/>
+      <w:numFmt w:val="decimal"/>
+      <w:lvlText w:val="%5."/>
+      <w:lvlJc w:val="left"/>
+      <w:pPr>
+        <w:tabs>
+          <w:tab w:val="num" w:pos="3600"/>
+        </w:tabs>
+        <w:ind w:left="3600" w:hanging="360"/>
+      </w:pPr>
+    </w:lvl>
+    <w:lvl w:ilvl="5" w:tentative="1">
+      <w:start w:val="1"/>
+      <w:numFmt w:val="decimal"/>
+      <w:lvlText w:val="%6."/>
+      <w:lvlJc w:val="left"/>
+      <w:pPr>
+        <w:tabs>
+          <w:tab w:val="num" w:pos="4320"/>
+        </w:tabs>
+        <w:ind w:left="4320" w:hanging="360"/>
+      </w:pPr>
+    </w:lvl>
+    <w:lvl w:ilvl="6" w:tentative="1">
+      <w:start w:val="1"/>
+      <w:numFmt w:val="decimal"/>
+      <w:lvlText w:val="%7."/>
+      <w:lvlJc w:val="left"/>
+      <w:pPr>
+        <w:tabs>
+          <w:tab w:val="num" w:pos="5040"/>
+        </w:tabs>
+        <w:ind w:left="5040" w:hanging="360"/>
+      </w:pPr>
+    </w:lvl>
+    <w:lvl w:ilvl="7" w:tentative="1">
+      <w:start w:val="1"/>
+      <w:numFmt w:val="decimal"/>
+      <w:lvlText w:val="%8."/>
+      <w:lvlJc w:val="left"/>
+      <w:pPr>
+        <w:tabs>
+          <w:tab w:val="num" w:pos="5760"/>
+        </w:tabs>
+        <w:ind w:left="5760" w:hanging="360"/>
+      </w:pPr>
+    </w:lvl>
+    <w:lvl w:ilvl="8" w:tentative="1">
+      <w:start w:val="1"/>
+      <w:numFmt w:val="decimal"/>
+      <w:lvlText w:val="%9."/>
+      <w:lvlJc w:val="left"/>
+      <w:pPr>
+        <w:tabs>
+          <w:tab w:val="num" w:pos="6480"/>
+        </w:tabs>
+        <w:ind w:left="6480" w:hanging="360"/>
+      </w:pPr>
+    </w:lvl>
+  </w:abstractNum>
+  <w:abstractNum w:abstractNumId="6" w15:restartNumberingAfterBreak="0">
+    <w:nsid w:val="4F035C77"/>
+    <w:multiLevelType w:val="multilevel"/>
+    <w:tmpl w:val="3B14018C"/>
+    <w:lvl w:ilvl="0">
+      <w:start w:val="1"/>
+      <w:numFmt w:val="decimal"/>
+      <w:lvlText w:val="%1."/>
+      <w:lvlJc w:val="left"/>
+      <w:pPr>
+        <w:tabs>
+          <w:tab w:val="num" w:pos="720"/>
+        </w:tabs>
+        <w:ind w:left="720" w:hanging="360"/>
+      </w:pPr>
+    </w:lvl>
+    <w:lvl w:ilvl="1">
+      <w:start w:val="1"/>
+      <w:numFmt w:val="bullet"/>
+      <w:lvlText w:val="o"/>
+      <w:lvlJc w:val="left"/>
+      <w:pPr>
+        <w:tabs>
+          <w:tab w:val="num" w:pos="1440"/>
+        </w:tabs>
+        <w:ind w:left="1440" w:hanging="360"/>
+      </w:pPr>
+      <w:rPr>
+        <w:rFonts w:ascii="Courier New" w:hAnsi="Courier New" w:hint="default"/>
+        <w:sz w:val="20"/>
+      </w:rPr>
+    </w:lvl>
+    <w:lvl w:ilvl="2" w:tentative="1">
+      <w:start w:val="1"/>
+      <w:numFmt w:val="decimal"/>
+      <w:lvlText w:val="%3."/>
+      <w:lvlJc w:val="left"/>
+      <w:pPr>
+        <w:tabs>
+          <w:tab w:val="num" w:pos="2160"/>
+        </w:tabs>
+        <w:ind w:left="2160" w:hanging="360"/>
+      </w:pPr>
+    </w:lvl>
+    <w:lvl w:ilvl="3" w:tentative="1">
+      <w:start w:val="1"/>
+      <w:numFmt w:val="decimal"/>
+      <w:lvlText w:val="%4."/>
+      <w:lvlJc w:val="left"/>
+      <w:pPr>
+        <w:tabs>
+          <w:tab w:val="num" w:pos="2880"/>
+        </w:tabs>
+        <w:ind w:left="2880" w:hanging="360"/>
+      </w:pPr>
+    </w:lvl>
+    <w:lvl w:ilvl="4" w:tentative="1">
+      <w:start w:val="1"/>
+      <w:numFmt w:val="decimal"/>
+      <w:lvlText w:val="%5."/>
+      <w:lvlJc w:val="left"/>
+      <w:pPr>
+        <w:tabs>
+          <w:tab w:val="num" w:pos="3600"/>
+        </w:tabs>
+        <w:ind w:left="3600" w:hanging="360"/>
+      </w:pPr>
+    </w:lvl>
+    <w:lvl w:ilvl="5" w:tentative="1">
+      <w:start w:val="1"/>
+      <w:numFmt w:val="decimal"/>
+      <w:lvlText w:val="%6."/>
+      <w:lvlJc w:val="left"/>
+      <w:pPr>
+        <w:tabs>
+          <w:tab w:val="num" w:pos="4320"/>
+        </w:tabs>
+        <w:ind w:left="4320" w:hanging="360"/>
+      </w:pPr>
+    </w:lvl>
+    <w:lvl w:ilvl="6" w:tentative="1">
+      <w:start w:val="1"/>
+      <w:numFmt w:val="decimal"/>
+      <w:lvlText w:val="%7."/>
+      <w:lvlJc w:val="left"/>
+      <w:pPr>
+        <w:tabs>
+          <w:tab w:val="num" w:pos="5040"/>
+        </w:tabs>
+        <w:ind w:left="5040" w:hanging="360"/>
+      </w:pPr>
+    </w:lvl>
+    <w:lvl w:ilvl="7" w:tentative="1">
+      <w:start w:val="1"/>
+      <w:numFmt w:val="decimal"/>
+      <w:lvlText w:val="%8."/>
+      <w:lvlJc w:val="left"/>
+      <w:pPr>
+        <w:tabs>
+          <w:tab w:val="num" w:pos="5760"/>
+        </w:tabs>
+        <w:ind w:left="5760" w:hanging="360"/>
+      </w:pPr>
+    </w:lvl>
+    <w:lvl w:ilvl="8" w:tentative="1">
+      <w:start w:val="1"/>
+      <w:numFmt w:val="decimal"/>
+      <w:lvlText w:val="%9."/>
+      <w:lvlJc w:val="left"/>
+      <w:pPr>
+        <w:tabs>
+          <w:tab w:val="num" w:pos="6480"/>
+        </w:tabs>
+        <w:ind w:left="6480" w:hanging="360"/>
+      </w:pPr>
+    </w:lvl>
+  </w:abstractNum>
+  <w:abstractNum w:abstractNumId="7" w15:restartNumberingAfterBreak="0">
+    <w:nsid w:val="543B11D0"/>
+    <w:multiLevelType w:val="multilevel"/>
+    <w:tmpl w:val="31CA9E94"/>
+    <w:lvl w:ilvl="0">
+      <w:start w:val="1"/>
+      <w:numFmt w:val="decimal"/>
+      <w:lvlText w:val="%1."/>
+      <w:lvlJc w:val="left"/>
+      <w:pPr>
+        <w:tabs>
+          <w:tab w:val="num" w:pos="720"/>
+        </w:tabs>
+        <w:ind w:left="720" w:hanging="360"/>
+      </w:pPr>
+    </w:lvl>
+    <w:lvl w:ilvl="1" w:tentative="1">
+      <w:start w:val="1"/>
+      <w:numFmt w:val="decimal"/>
+      <w:lvlText w:val="%2."/>
+      <w:lvlJc w:val="left"/>
+      <w:pPr>
+        <w:tabs>
+          <w:tab w:val="num" w:pos="1440"/>
+        </w:tabs>
+        <w:ind w:left="1440" w:hanging="360"/>
+      </w:pPr>
+    </w:lvl>
+    <w:lvl w:ilvl="2" w:tentative="1">
+      <w:start w:val="1"/>
+      <w:numFmt w:val="decimal"/>
+      <w:lvlText w:val="%3."/>
+      <w:lvlJc w:val="left"/>
+      <w:pPr>
+        <w:tabs>
+          <w:tab w:val="num" w:pos="2160"/>
+        </w:tabs>
+        <w:ind w:left="2160" w:hanging="360"/>
+      </w:pPr>
+    </w:lvl>
+    <w:lvl w:ilvl="3" w:tentative="1">
+      <w:start w:val="1"/>
+      <w:numFmt w:val="decimal"/>
+      <w:lvlText w:val="%4."/>
+      <w:lvlJc w:val="left"/>
+      <w:pPr>
+        <w:tabs>
+          <w:tab w:val="num" w:pos="2880"/>
+        </w:tabs>
+        <w:ind w:left="2880" w:hanging="360"/>
+      </w:pPr>
+    </w:lvl>
+    <w:lvl w:ilvl="4" w:tentative="1">
+      <w:start w:val="1"/>
+      <w:numFmt w:val="decimal"/>
+      <w:lvlText w:val="%5."/>
+      <w:lvlJc w:val="left"/>
+      <w:pPr>
+        <w:tabs>
+          <w:tab w:val="num" w:pos="3600"/>
+        </w:tabs>
+        <w:ind w:left="3600" w:hanging="360"/>
+      </w:pPr>
+    </w:lvl>
+    <w:lvl w:ilvl="5" w:tentative="1">
+      <w:start w:val="1"/>
+      <w:numFmt w:val="decimal"/>
+      <w:lvlText w:val="%6."/>
+      <w:lvlJc w:val="left"/>
+      <w:pPr>
+        <w:tabs>
+          <w:tab w:val="num" w:pos="4320"/>
+        </w:tabs>
+        <w:ind w:left="4320" w:hanging="360"/>
+      </w:pPr>
+    </w:lvl>
+    <w:lvl w:ilvl="6" w:tentative="1">
+      <w:start w:val="1"/>
+      <w:numFmt w:val="decimal"/>
+      <w:lvlText w:val="%7."/>
+      <w:lvlJc w:val="left"/>
+      <w:pPr>
+        <w:tabs>
+          <w:tab w:val="num" w:pos="5040"/>
+        </w:tabs>
+        <w:ind w:left="5040" w:hanging="360"/>
+      </w:pPr>
+    </w:lvl>
+    <w:lvl w:ilvl="7" w:tentative="1">
+      <w:start w:val="1"/>
+      <w:numFmt w:val="decimal"/>
+      <w:lvlText w:val="%8."/>
+      <w:lvlJc w:val="left"/>
+      <w:pPr>
+        <w:tabs>
+          <w:tab w:val="num" w:pos="5760"/>
+        </w:tabs>
+        <w:ind w:left="5760" w:hanging="360"/>
+      </w:pPr>
+    </w:lvl>
+    <w:lvl w:ilvl="8" w:tentative="1">
+      <w:start w:val="1"/>
+      <w:numFmt w:val="decimal"/>
+      <w:lvlText w:val="%9."/>
+      <w:lvlJc w:val="left"/>
+      <w:pPr>
+        <w:tabs>
+          <w:tab w:val="num" w:pos="6480"/>
+        </w:tabs>
+        <w:ind w:left="6480" w:hanging="360"/>
+      </w:pPr>
+    </w:lvl>
+  </w:abstractNum>
+  <w:num w:numId="1" w16cid:durableId="2112846844">
+    <w:abstractNumId w:val="7"/>
+  </w:num>
+  <w:num w:numId="2" w16cid:durableId="1549797146">
+    <w:abstractNumId w:val="5"/>
+  </w:num>
+  <w:num w:numId="3" w16cid:durableId="1862083465">
+    <w:abstractNumId w:val="3"/>
+  </w:num>
+  <w:num w:numId="4" w16cid:durableId="564417803">
+    <w:abstractNumId w:val="0"/>
+  </w:num>
+  <w:num w:numId="5" w16cid:durableId="1215894522">
+    <w:abstractNumId w:val="6"/>
+  </w:num>
+  <w:num w:numId="6" w16cid:durableId="1802071952">
+    <w:abstractNumId w:val="2"/>
+  </w:num>
+  <w:num w:numId="7" w16cid:durableId="650905970">
+    <w:abstractNumId w:val="4"/>
+  </w:num>
+  <w:num w:numId="8" w16cid:durableId="2111655966">
+    <w:abstractNumId w:val="1"/>
+  </w:num>
+</w:numbering>
+</file>
+
 <file path=word/styles.xml><?xml version="1.0" encoding="utf-8"?>
-<w:styles xmlns:mc="http://schemas.openxmlformats.org/markup-compatibility/2006" xmlns:r="http://schemas.openxmlformats.org/officeDocument/2006/relationships" xmlns:w="http://schemas.openxmlformats.org/wordprocessingml/2006/main" xmlns:w14="http://schemas.microsoft.com/office/word/2010/wordml" xmlns:w15="http://schemas.microsoft.com/office/word/2012/wordml" xmlns:w16cex="http://schemas.microsoft.com/office/word/2018/wordml/cex" xmlns:w16cid="http://schemas.microsoft.com/office/word/2016/wordml/cid" xmlns:w16="http://schemas.microsoft.com/office/word/2018/wordml" xmlns:w16sdtdh="http://schemas.microsoft.com/office/word/2020/wordml/sdtdatahash" xmlns:w16se="http://schemas.microsoft.com/office/word/2015/wordml/symex" mc:Ignorable="w14 w15 w16se w16cid w16 w16cex w16sdtdh">
+<w:styles xmlns:mc="http://schemas.openxmlformats.org/markup-compatibility/2006" xmlns:r="http://schemas.openxmlformats.org/officeDocument/2006/relationships" xmlns:w="http://schemas.openxmlformats.org/wordprocessingml/2006/main" xmlns:w14="http://schemas.microsoft.com/office/word/2010/wordml" xmlns:w15="http://schemas.microsoft.com/office/word/2012/wordml" xmlns:w16cex="http://schemas.microsoft.com/office/word/2018/wordml/cex" xmlns:w16cid="http://schemas.microsoft.com/office/word/2016/wordml/cid" xmlns:w16="http://schemas.microsoft.com/office/word/2018/wordml" xmlns:w16du="http://schemas.microsoft.com/office/word/2023/wordml/word16du" xmlns:w16sdtdh="http://schemas.microsoft.com/office/word/2020/wordml/sdtdatahash" xmlns:w16se="http://schemas.microsoft.com/office/word/2015/wordml/symex" mc:Ignorable="w14 w15 w16se w16cid w16 w16cex w16sdtdh w16du">
   <w:docDefaults>
     <w:rPrDefault>
       <w:rPr>

</xml_diff>